<commit_message>
Added screenshot to technical docs
</commit_message>
<xml_diff>
--- a/Week 6/ZachariahKersey_ProgrammingExercise_3.docx
+++ b/Week 6/ZachariahKersey_ProgrammingExercise_3.docx
@@ -26,13 +26,8 @@
       </w:r>
       <w:r>
         <w:br/>
-        <w:t xml:space="preserve">## Function: </w:t>
-      </w:r>
-      <w:proofErr w:type="spellStart"/>
-      <w:r>
-        <w:t>analyzeExpenses</w:t>
-      </w:r>
-      <w:proofErr w:type="spellEnd"/>
+        <w:t>## Function: analyzeExpenses</w:t>
+      </w:r>
       <w:r>
         <w:br/>
         <w:t>Analyzes a list of expenses to find the total, highest, and lowest values.</w:t>
@@ -61,27 +56,11 @@
       </w:r>
       <w:r>
         <w:br/>
-        <w:t xml:space="preserve">    highest (</w:t>
-      </w:r>
-      <w:proofErr w:type="spellStart"/>
-      <w:r>
-        <w:t>dict</w:t>
-      </w:r>
-      <w:proofErr w:type="spellEnd"/>
-      <w:r>
-        <w:t>): A dictionary of highest expense type and amount.</w:t>
-      </w:r>
-      <w:r>
-        <w:br/>
-        <w:t xml:space="preserve">    lowest (</w:t>
-      </w:r>
-      <w:proofErr w:type="spellStart"/>
-      <w:r>
-        <w:t>dict</w:t>
-      </w:r>
-      <w:proofErr w:type="spellEnd"/>
-      <w:r>
-        <w:t>): A dictionary of lowest expense type and amount.</w:t>
+        <w:t xml:space="preserve">    highest (dict): A dictionary of highest expense type and amount.</w:t>
+      </w:r>
+      <w:r>
+        <w:br/>
+        <w:t xml:space="preserve">    lowest (dict): A dictionary of lowest expense type and amount.</w:t>
       </w:r>
       <w:r>
         <w:br/>
@@ -130,13 +109,8 @@
       </w:r>
       <w:r>
         <w:br/>
-        <w:t xml:space="preserve">## Function: </w:t>
-      </w:r>
-      <w:proofErr w:type="spellStart"/>
-      <w:r>
-        <w:t>gatherExpenses</w:t>
-      </w:r>
-      <w:proofErr w:type="spellEnd"/>
+        <w:t>## Function: gatherExpenses</w:t>
+      </w:r>
       <w:r>
         <w:br/>
         <w:t>Gathers a list of all user expenses.</w:t>
@@ -165,15 +139,7 @@
       </w:r>
       <w:r>
         <w:br/>
-        <w:t xml:space="preserve">    </w:t>
-      </w:r>
-      <w:proofErr w:type="spellStart"/>
-      <w:r>
-        <w:t>expenseType</w:t>
-      </w:r>
-      <w:proofErr w:type="spellEnd"/>
-      <w:r>
-        <w:t xml:space="preserve"> (str): The expense type.</w:t>
+        <w:t xml:space="preserve">    expenseType (str): The expense type.</w:t>
       </w:r>
       <w:r>
         <w:br/>
@@ -209,15 +175,7 @@
       </w:r>
       <w:r>
         <w:br/>
-        <w:t xml:space="preserve">    5. Prompt the </w:t>
-      </w:r>
-      <w:proofErr w:type="gramStart"/>
-      <w:r>
-        <w:t>user if they have additional expenses</w:t>
-      </w:r>
-      <w:proofErr w:type="gramEnd"/>
-      <w:r>
-        <w:t xml:space="preserve"> to record.</w:t>
+        <w:t xml:space="preserve">    5. Prompt the user if they have additional expenses to record.</w:t>
       </w:r>
       <w:r>
         <w:br/>
@@ -242,7 +200,45 @@
         <w:t>#Link to your repository: https://github.com/Z-Money?tab=repositories</w:t>
       </w:r>
     </w:p>
-    <w:p/>
+    <w:p>
+      <w:r>
+        <w:drawing>
+          <wp:inline distT="0" distB="0" distL="0" distR="0" wp14:anchorId="4710E5EC" wp14:editId="161C9B8A">
+            <wp:extent cx="5943600" cy="2037080"/>
+            <wp:effectExtent l="0" t="0" r="0" b="1270"/>
+            <wp:docPr id="2146727673" name="Picture 1" descr="A user inputs various expenses and calculates their total, highest, and lowest costs.&#10;&#10;AI-generated content may be incorrect."/>
+            <wp:cNvGraphicFramePr>
+              <a:graphicFrameLocks xmlns:a="http://schemas.openxmlformats.org/drawingml/2006/main" noChangeAspect="1"/>
+            </wp:cNvGraphicFramePr>
+            <a:graphic xmlns:a="http://schemas.openxmlformats.org/drawingml/2006/main">
+              <a:graphicData uri="http://schemas.openxmlformats.org/drawingml/2006/picture">
+                <pic:pic xmlns:pic="http://schemas.openxmlformats.org/drawingml/2006/picture">
+                  <pic:nvPicPr>
+                    <pic:cNvPr id="2146727673" name="Picture 1" descr="A user inputs various expenses and calculates their total, highest, and lowest costs.&#10;&#10;AI-generated content may be incorrect."/>
+                    <pic:cNvPicPr/>
+                  </pic:nvPicPr>
+                  <pic:blipFill>
+                    <a:blip r:embed="rId4"/>
+                    <a:stretch>
+                      <a:fillRect/>
+                    </a:stretch>
+                  </pic:blipFill>
+                  <pic:spPr>
+                    <a:xfrm>
+                      <a:off x="0" y="0"/>
+                      <a:ext cx="5943600" cy="2037080"/>
+                    </a:xfrm>
+                    <a:prstGeom prst="rect">
+                      <a:avLst/>
+                    </a:prstGeom>
+                  </pic:spPr>
+                </pic:pic>
+              </a:graphicData>
+            </a:graphic>
+          </wp:inline>
+        </w:drawing>
+      </w:r>
+    </w:p>
     <w:sectPr>
       <w:pgSz w:w="12240" w:h="15840"/>
       <w:pgMar w:top="1440" w:right="1440" w:bottom="1440" w:left="1440" w:header="720" w:footer="720" w:gutter="0"/>
@@ -856,6 +852,7 @@
   <w:style w:type="character" w:default="1" w:styleId="DefaultParagraphFont">
     <w:name w:val="Default Paragraph Font"/>
     <w:uiPriority w:val="1"/>
+    <w:semiHidden/>
     <w:unhideWhenUsed/>
   </w:style>
   <w:style w:type="table" w:default="1" w:styleId="TableNormal">

</xml_diff>